<commit_message>
Submitted Revision 2 on 7/13/2022.
</commit_message>
<xml_diff>
--- a/manuscript/Revision2/HIPPIE-DIPPIE_v6_CLEAN.docx
+++ b/manuscript/Revision2/HIPPIE-DIPPIE_v6_CLEAN.docx
@@ -9898,7 +9898,19 @@
         <w:t xml:space="preserve">.  </w:t>
       </w:r>
       <w:r>
-        <w:t>We thank Daniel Dawson, Joe Curiale, and one anonymous reviewer for helpful feedback on the manuscript, and Cliff Walters, Joe Curiale, and Lloyd Snowdon for editorial handling</w:t>
+        <w:t>We thank Daniel Dawson</w:t>
+      </w:r>
+      <w:r>
+        <w:t xml:space="preserve"> </w:t>
+      </w:r>
+      <w:r>
+        <w:t xml:space="preserve">and </w:t>
+      </w:r>
+      <w:r>
+        <w:t xml:space="preserve">an </w:t>
+      </w:r>
+      <w:r>
+        <w:t>anonymous reviewer for helpful feedback on the manuscript, and Cliff Walters, Joe Curiale, and Lloyd Snowdon for editorial handling</w:t>
       </w:r>
       <w:r>
         <w:t xml:space="preserve"> and additional comments</w:t>
@@ -10753,7 +10765,17 @@
         <w:pStyle w:val="Bibliography"/>
       </w:pPr>
       <w:r>
-        <w:t>Reeves, E.P., Seewald, J.S., Sylva, S.P., 2012. Hydrogen isotope exchange between \emphn-alkanes and water under hydrothermal conditions. Geochimica et Cosmochimica Acta 77, 582–599.</w:t>
+        <w:t xml:space="preserve">Reeves, E.P., Seewald, J.S., Sylva, S.P., 2012. Hydrogen isotope exchange between </w:t>
+      </w:r>
+      <w:r>
+        <w:rPr>
+          <w:i/>
+          <w:iCs/>
+        </w:rPr>
+        <w:t>n</w:t>
+      </w:r>
+      <w:r>
+        <w:t>-alkanes and water under hydrothermal conditions. Geochimica et Cosmochimica Acta 77, 582–599.</w:t>
       </w:r>
     </w:p>
     <w:p>

</xml_diff>